<commit_message>
fixed a2 to a3
</commit_message>
<xml_diff>
--- a/Assignment3/answers.docx
+++ b/Assignment3/answers.docx
@@ -27,7 +27,21 @@
         <w:rPr>
           <w:b/>
         </w:rPr>
-        <w:t>Assignment 2 Answers</w:t>
+        <w:t xml:space="preserve">Assignment </w:t>
+      </w:r>
+      <w:r>
+        <w:rPr>
+          <w:b/>
+        </w:rPr>
+        <w:t>3</w:t>
+      </w:r>
+      <w:bookmarkStart w:id="0" w:name="_GoBack"/>
+      <w:bookmarkEnd w:id="0"/>
+      <w:r>
+        <w:rPr>
+          <w:b/>
+        </w:rPr>
+        <w:t xml:space="preserve"> Answers</w:t>
       </w:r>
     </w:p>
     <w:p>
@@ -1366,8 +1380,6 @@
       <w:r>
         <w:t xml:space="preserve"> It seems SOM does a bit better job of separating the data. </w:t>
       </w:r>
-      <w:bookmarkStart w:id="0" w:name="_GoBack"/>
-      <w:bookmarkEnd w:id="0"/>
     </w:p>
     <w:p>
       <w:r>

</xml_diff>